<commit_message>
Enhance OCR processing and data extraction logic; improve model configurations for Pydantic models
</commit_message>
<xml_diff>
--- a/templates/plantilla_servicios.docx
+++ b/templates/plantilla_servicios.docx
@@ -199,11 +199,295 @@
           <w:iCs/>
           <w:lang w:val="es-GT"/>
         </w:rPr>
+        <w:t xml:space="preserve">}} </w:t>
+      </w:r>
+      <w:r>
+        <w:rPr>
+          <w:rFonts w:ascii="Arial" w:hAnsi="Arial" w:cs="Arial"/>
+          <w:bCs/>
+          <w:iCs/>
+          <w:lang w:val="es-GT"/>
+        </w:rPr>
+        <w:t xml:space="preserve">de </w:t>
+      </w:r>
+      <w:r>
+        <w:rPr>
+          <w:rFonts w:ascii="Arial" w:hAnsi="Arial" w:cs="Arial"/>
+          <w:bCs/>
+          <w:iCs/>
+          <w:lang w:val="es-GT"/>
+        </w:rPr>
+        <w:t>{{</w:t>
+      </w:r>
+      <w:proofErr w:type="spellStart"/>
+      <w:r>
+        <w:rPr>
+          <w:rFonts w:ascii="Arial" w:hAnsi="Arial" w:cs="Arial"/>
+          <w:bCs/>
+          <w:iCs/>
+          <w:lang w:val="es-GT"/>
+        </w:rPr>
+        <w:t>rep_legal_edad</w:t>
+      </w:r>
+      <w:r>
+        <w:rPr>
+          <w:rFonts w:ascii="Arial" w:hAnsi="Arial" w:cs="Arial"/>
+          <w:bCs/>
+          <w:iCs/>
+          <w:lang w:val="es-GT"/>
+        </w:rPr>
+        <w:t>_letras</w:t>
+      </w:r>
+      <w:proofErr w:type="spellEnd"/>
+      <w:r>
+        <w:rPr>
+          <w:rFonts w:ascii="Arial" w:hAnsi="Arial" w:cs="Arial"/>
+          <w:bCs/>
+          <w:iCs/>
+          <w:lang w:val="es-GT"/>
+        </w:rPr>
+        <w:t xml:space="preserve">}} </w:t>
+      </w:r>
+      <w:r>
+        <w:rPr>
+          <w:rFonts w:ascii="Arial" w:hAnsi="Arial" w:cs="Arial"/>
+          <w:bCs/>
+          <w:iCs/>
+          <w:lang w:val="es-GT"/>
+        </w:rPr>
+        <w:t>(</w:t>
+      </w:r>
+      <w:r>
+        <w:rPr>
+          <w:rFonts w:ascii="Arial" w:hAnsi="Arial" w:cs="Arial"/>
+          <w:bCs/>
+          <w:iCs/>
+          <w:lang w:val="es-GT"/>
+        </w:rPr>
+        <w:t>{{</w:t>
+      </w:r>
+      <w:proofErr w:type="spellStart"/>
+      <w:r>
+        <w:rPr>
+          <w:rFonts w:ascii="Arial" w:hAnsi="Arial" w:cs="Arial"/>
+          <w:bCs/>
+          <w:iCs/>
+          <w:lang w:val="es-GT"/>
+        </w:rPr>
+        <w:t>rep_legal_edad</w:t>
+      </w:r>
+      <w:proofErr w:type="spellEnd"/>
+      <w:r>
+        <w:rPr>
+          <w:rFonts w:ascii="Arial" w:hAnsi="Arial" w:cs="Arial"/>
+          <w:bCs/>
+          <w:iCs/>
+          <w:lang w:val="es-GT"/>
+        </w:rPr>
         <w:t>}}</w:t>
       </w:r>
       <w:r>
         <w:rPr>
           <w:rFonts w:ascii="Arial" w:hAnsi="Arial" w:cs="Arial"/>
+          <w:bCs/>
+          <w:iCs/>
+          <w:lang w:val="es-GT"/>
+        </w:rPr>
+        <w:t xml:space="preserve">) años, </w:t>
+      </w:r>
+      <w:r>
+        <w:rPr>
+          <w:rFonts w:ascii="Arial" w:hAnsi="Arial" w:cs="Arial"/>
+          <w:bCs/>
+          <w:iCs/>
+          <w:lang w:val="es-GT"/>
+        </w:rPr>
+        <w:t>{{</w:t>
+      </w:r>
+      <w:proofErr w:type="spellStart"/>
+      <w:r>
+        <w:rPr>
+          <w:rFonts w:ascii="Arial" w:hAnsi="Arial" w:cs="Arial"/>
+          <w:bCs/>
+          <w:iCs/>
+          <w:lang w:val="es-GT"/>
+        </w:rPr>
+        <w:t>rep_legal_estado_civil</w:t>
+      </w:r>
+      <w:proofErr w:type="spellEnd"/>
+      <w:r>
+        <w:rPr>
+          <w:rFonts w:ascii="Arial" w:hAnsi="Arial" w:cs="Arial"/>
+          <w:bCs/>
+          <w:iCs/>
+          <w:lang w:val="es-GT"/>
+        </w:rPr>
+        <w:t>}}</w:t>
+      </w:r>
+      <w:r>
+        <w:rPr>
+          <w:rFonts w:ascii="Arial" w:hAnsi="Arial" w:cs="Arial"/>
+          <w:bCs/>
+          <w:iCs/>
+          <w:lang w:val="es-GT"/>
+        </w:rPr>
+        <w:t xml:space="preserve">, </w:t>
+      </w:r>
+      <w:r>
+        <w:rPr>
+          <w:rFonts w:ascii="Arial" w:hAnsi="Arial" w:cs="Arial"/>
+          <w:bCs/>
+          <w:iCs/>
+          <w:lang w:val="es-GT"/>
+        </w:rPr>
+        <w:t>{{</w:t>
+      </w:r>
+      <w:proofErr w:type="spellStart"/>
+      <w:r>
+        <w:rPr>
+          <w:rFonts w:ascii="Arial" w:hAnsi="Arial" w:cs="Arial"/>
+          <w:bCs/>
+          <w:iCs/>
+          <w:lang w:val="es-GT"/>
+        </w:rPr>
+        <w:t>rep_legal_profesion</w:t>
+      </w:r>
+      <w:proofErr w:type="spellEnd"/>
+      <w:r>
+        <w:rPr>
+          <w:rFonts w:ascii="Arial" w:hAnsi="Arial" w:cs="Arial"/>
+          <w:bCs/>
+          <w:iCs/>
+          <w:lang w:val="es-GT"/>
+        </w:rPr>
+        <w:t>}}</w:t>
+      </w:r>
+      <w:r>
+        <w:rPr>
+          <w:rFonts w:ascii="Arial" w:hAnsi="Arial" w:cs="Arial"/>
+          <w:bCs/>
+          <w:iCs/>
+          <w:lang w:val="es-GT"/>
+        </w:rPr>
+        <w:t xml:space="preserve">, </w:t>
+      </w:r>
+      <w:r>
+        <w:rPr>
+          <w:rFonts w:ascii="Arial" w:hAnsi="Arial" w:cs="Arial"/>
+          <w:bCs/>
+          <w:iCs/>
+          <w:lang w:val="es-GT"/>
+        </w:rPr>
+        <w:t>{{</w:t>
+      </w:r>
+      <w:proofErr w:type="spellStart"/>
+      <w:r>
+        <w:rPr>
+          <w:rFonts w:ascii="Arial" w:hAnsi="Arial" w:cs="Arial"/>
+          <w:bCs/>
+          <w:iCs/>
+          <w:lang w:val="es-GT"/>
+        </w:rPr>
+        <w:t>rep_legal_nacionalidad</w:t>
+      </w:r>
+      <w:proofErr w:type="spellEnd"/>
+      <w:r>
+        <w:rPr>
+          <w:rFonts w:ascii="Arial" w:hAnsi="Arial" w:cs="Arial"/>
+          <w:bCs/>
+          <w:iCs/>
+          <w:lang w:val="es-GT"/>
+        </w:rPr>
+        <w:t>}}</w:t>
+      </w:r>
+      <w:r>
+        <w:rPr>
+          <w:rFonts w:ascii="Arial" w:hAnsi="Arial" w:cs="Arial"/>
+          <w:bCs/>
+          <w:iCs/>
+          <w:lang w:val="es-GT"/>
+        </w:rPr>
+        <w:t xml:space="preserve">, de este domicilio, y quien se identifica con el Documento Personal de Identificación (DPI) con Código Único de Identificación (CUI) número </w:t>
+      </w:r>
+      <w:r>
+        <w:rPr>
+          <w:rFonts w:ascii="Arial" w:hAnsi="Arial" w:cs="Arial"/>
+          <w:bCs/>
+          <w:iCs/>
+          <w:lang w:val="es-GT"/>
+        </w:rPr>
+        <w:t>{{</w:t>
+      </w:r>
+      <w:proofErr w:type="spellStart"/>
+      <w:r>
+        <w:rPr>
+          <w:rFonts w:ascii="Arial" w:hAnsi="Arial" w:cs="Arial"/>
+          <w:bCs/>
+          <w:iCs/>
+          <w:lang w:val="es-GT"/>
+        </w:rPr>
+        <w:t>rep_legal_cui_letras</w:t>
+      </w:r>
+      <w:proofErr w:type="spellEnd"/>
+      <w:r>
+        <w:rPr>
+          <w:rFonts w:ascii="Arial" w:hAnsi="Arial" w:cs="Arial"/>
+          <w:bCs/>
+          <w:iCs/>
+          <w:lang w:val="es-GT"/>
+        </w:rPr>
+        <w:t xml:space="preserve">}} </w:t>
+      </w:r>
+      <w:r>
+        <w:rPr>
+          <w:rFonts w:ascii="Arial" w:hAnsi="Arial" w:cs="Arial"/>
+          <w:bCs/>
+          <w:iCs/>
+          <w:lang w:val="es-GT"/>
+        </w:rPr>
+        <w:t>(</w:t>
+      </w:r>
+      <w:r>
+        <w:rPr>
+          <w:rFonts w:ascii="Arial" w:hAnsi="Arial" w:cs="Arial"/>
+          <w:bCs/>
+          <w:iCs/>
+          <w:lang w:val="es-GT"/>
+        </w:rPr>
+        <w:t>{{</w:t>
+      </w:r>
+      <w:proofErr w:type="spellStart"/>
+      <w:r>
+        <w:rPr>
+          <w:rFonts w:ascii="Arial" w:hAnsi="Arial" w:cs="Arial"/>
+          <w:bCs/>
+          <w:iCs/>
+          <w:lang w:val="es-GT"/>
+        </w:rPr>
+        <w:t>rep_legal_cui</w:t>
+      </w:r>
+      <w:proofErr w:type="spellEnd"/>
+      <w:r>
+        <w:rPr>
+          <w:rFonts w:ascii="Arial" w:hAnsi="Arial" w:cs="Arial"/>
+          <w:bCs/>
+          <w:iCs/>
+          <w:lang w:val="es-GT"/>
+        </w:rPr>
+        <w:t>}}</w:t>
+      </w:r>
+      <w:r>
+        <w:rPr>
+          <w:rFonts w:ascii="Arial" w:hAnsi="Arial" w:cs="Arial"/>
+          <w:bCs/>
+          <w:iCs/>
+          <w:lang w:val="es-GT"/>
+        </w:rPr>
+        <w:t>), extendido por el Registro Nacional de las Personas (RENAP) de la República de Guatemala, actúo en mil calidad de</w:t>
+      </w:r>
+      <w:r>
+        <w:rPr>
+          <w:rFonts w:ascii="Arial" w:hAnsi="Arial" w:cs="Arial"/>
           <w:b/>
           <w:iCs/>
           <w:lang w:val="es-GT"/>
@@ -213,15 +497,43 @@
       <w:r>
         <w:rPr>
           <w:rFonts w:ascii="Arial" w:hAnsi="Arial" w:cs="Arial"/>
-          <w:bCs/>
-          <w:iCs/>
-          <w:lang w:val="es-GT"/>
-        </w:rPr>
-        <w:t xml:space="preserve">de </w:t>
-      </w:r>
-      <w:r>
-        <w:rPr>
-          <w:rFonts w:ascii="Arial" w:hAnsi="Arial" w:cs="Arial"/>
+          <w:b/>
+          <w:iCs/>
+          <w:lang w:val="es-GT"/>
+        </w:rPr>
+        <w:t xml:space="preserve">ADMINISTRADOR ÚNICO </w:t>
+      </w:r>
+      <w:r>
+        <w:rPr>
+          <w:rFonts w:ascii="Arial" w:hAnsi="Arial" w:cs="Arial"/>
+          <w:b/>
+          <w:iCs/>
+          <w:lang w:val="es-GT"/>
+        </w:rPr>
+        <w:t xml:space="preserve">Y REPRESENTANTE LEGAL </w:t>
+      </w:r>
+      <w:r>
+        <w:rPr>
+          <w:rFonts w:ascii="Arial" w:hAnsi="Arial" w:cs="Arial"/>
+          <w:bCs/>
+          <w:iCs/>
+          <w:lang w:val="es-GT"/>
+        </w:rPr>
+        <w:t>de la entidad</w:t>
+      </w:r>
+      <w:r>
+        <w:rPr>
+          <w:rFonts w:ascii="Arial" w:hAnsi="Arial" w:cs="Arial"/>
+          <w:b/>
+          <w:iCs/>
+          <w:lang w:val="es-GT"/>
+        </w:rPr>
+        <w:t xml:space="preserve"> </w:t>
+      </w:r>
+      <w:r>
+        <w:rPr>
+          <w:rFonts w:ascii="Arial" w:hAnsi="Arial" w:cs="Arial"/>
+          <w:b/>
           <w:bCs/>
           <w:iCs/>
           <w:lang w:val="es-GT"/>
@@ -232,11 +544,227 @@
       <w:r>
         <w:rPr>
           <w:rFonts w:ascii="Arial" w:hAnsi="Arial" w:cs="Arial"/>
-          <w:bCs/>
-          <w:iCs/>
-          <w:lang w:val="es-GT"/>
-        </w:rPr>
-        <w:t>rep_legal_edad</w:t>
+          <w:b/>
+          <w:bCs/>
+          <w:iCs/>
+          <w:lang w:val="es-GT"/>
+        </w:rPr>
+        <w:t>empresa_entidad</w:t>
+      </w:r>
+      <w:proofErr w:type="spellEnd"/>
+      <w:r>
+        <w:rPr>
+          <w:rFonts w:ascii="Arial" w:hAnsi="Arial" w:cs="Arial"/>
+          <w:b/>
+          <w:bCs/>
+          <w:iCs/>
+          <w:lang w:val="es-GT"/>
+        </w:rPr>
+        <w:t xml:space="preserve">}} </w:t>
+      </w:r>
+      <w:r>
+        <w:rPr>
+          <w:rFonts w:ascii="Arial" w:hAnsi="Arial" w:cs="Arial"/>
+          <w:bCs/>
+          <w:iCs/>
+          <w:lang w:val="es-GT"/>
+        </w:rPr>
+        <w:t xml:space="preserve">una sociedad mercantil organizada y existente de conformidad con las leyes de la República de Guatemala, calidad que acredito con el Acta Notarial donde consta mi nombramiento como tal,  autorizada en la </w:t>
+      </w:r>
+      <w:r>
+        <w:rPr>
+          <w:rFonts w:ascii="Arial" w:hAnsi="Arial" w:cs="Arial"/>
+          <w:bCs/>
+          <w:iCs/>
+          <w:lang w:val="es-GT"/>
+        </w:rPr>
+        <w:t>{{</w:t>
+      </w:r>
+      <w:proofErr w:type="spellStart"/>
+      <w:r>
+        <w:rPr>
+          <w:rFonts w:ascii="Arial" w:hAnsi="Arial" w:cs="Arial"/>
+          <w:bCs/>
+          <w:iCs/>
+          <w:lang w:val="es-GT"/>
+        </w:rPr>
+        <w:t>empresa_autorizada_en</w:t>
+      </w:r>
+      <w:proofErr w:type="spellEnd"/>
+      <w:r>
+        <w:rPr>
+          <w:rFonts w:ascii="Arial" w:hAnsi="Arial" w:cs="Arial"/>
+          <w:bCs/>
+          <w:iCs/>
+          <w:lang w:val="es-GT"/>
+        </w:rPr>
+        <w:t>}}</w:t>
+      </w:r>
+      <w:r>
+        <w:rPr>
+          <w:rFonts w:ascii="Arial" w:hAnsi="Arial" w:cs="Arial"/>
+          <w:bCs/>
+          <w:iCs/>
+          <w:lang w:val="es-GT"/>
+        </w:rPr>
+        <w:t xml:space="preserve"> </w:t>
+      </w:r>
+      <w:r>
+        <w:rPr>
+          <w:rFonts w:ascii="Arial" w:hAnsi="Arial" w:cs="Arial"/>
+          <w:bCs/>
+          <w:iCs/>
+          <w:lang w:val="es-GT"/>
+        </w:rPr>
+        <w:t>{{</w:t>
+      </w:r>
+      <w:proofErr w:type="spellStart"/>
+      <w:r>
+        <w:rPr>
+          <w:rFonts w:ascii="Arial" w:hAnsi="Arial" w:cs="Arial"/>
+          <w:bCs/>
+          <w:iCs/>
+          <w:lang w:val="es-GT"/>
+        </w:rPr>
+        <w:t>empresa_fecha_autorizacion</w:t>
+      </w:r>
+      <w:proofErr w:type="spellEnd"/>
+      <w:r>
+        <w:rPr>
+          <w:rFonts w:ascii="Arial" w:hAnsi="Arial" w:cs="Arial"/>
+          <w:bCs/>
+          <w:iCs/>
+          <w:lang w:val="es-GT"/>
+        </w:rPr>
+        <w:t>}},</w:t>
+      </w:r>
+      <w:r>
+        <w:rPr>
+          <w:rFonts w:ascii="Arial" w:hAnsi="Arial" w:cs="Arial"/>
+          <w:bCs/>
+          <w:iCs/>
+          <w:lang w:val="es-GT"/>
+        </w:rPr>
+        <w:t xml:space="preserve"> </w:t>
+      </w:r>
+      <w:r>
+        <w:rPr>
+          <w:rFonts w:ascii="Arial" w:hAnsi="Arial" w:cs="Arial"/>
+          <w:bCs/>
+          <w:iCs/>
+          <w:lang w:val="es-GT"/>
+        </w:rPr>
+        <w:t xml:space="preserve">autorizada por </w:t>
+      </w:r>
+      <w:r>
+        <w:rPr>
+          <w:rFonts w:ascii="Arial" w:hAnsi="Arial" w:cs="Arial"/>
+          <w:bCs/>
+          <w:iCs/>
+          <w:lang w:val="es-GT"/>
+        </w:rPr>
+        <w:t>{{genero}}</w:t>
+      </w:r>
+      <w:r>
+        <w:rPr>
+          <w:rFonts w:ascii="Arial" w:hAnsi="Arial" w:cs="Arial"/>
+          <w:bCs/>
+          <w:iCs/>
+          <w:lang w:val="es-GT"/>
+        </w:rPr>
+        <w:t xml:space="preserve"> </w:t>
+      </w:r>
+      <w:r>
+        <w:rPr>
+          <w:rFonts w:ascii="Arial" w:hAnsi="Arial" w:cs="Arial"/>
+          <w:bCs/>
+          <w:iCs/>
+          <w:lang w:val="es-GT"/>
+        </w:rPr>
+        <w:t>{{</w:t>
+      </w:r>
+      <w:proofErr w:type="spellStart"/>
+      <w:r>
+        <w:rPr>
+          <w:rFonts w:ascii="Arial" w:hAnsi="Arial" w:cs="Arial"/>
+          <w:bCs/>
+          <w:iCs/>
+          <w:lang w:val="es-GT"/>
+        </w:rPr>
+        <w:t>empresa_autorizada_por</w:t>
+      </w:r>
+      <w:proofErr w:type="spellEnd"/>
+      <w:r>
+        <w:rPr>
+          <w:rFonts w:ascii="Arial" w:hAnsi="Arial" w:cs="Arial"/>
+          <w:bCs/>
+          <w:iCs/>
+          <w:lang w:val="es-GT"/>
+        </w:rPr>
+        <w:t>}}</w:t>
+      </w:r>
+      <w:r>
+        <w:rPr>
+          <w:rFonts w:ascii="Arial" w:hAnsi="Arial" w:cs="Arial"/>
+          <w:bCs/>
+          <w:iCs/>
+          <w:lang w:val="es-GT"/>
+        </w:rPr>
+        <w:t xml:space="preserve">, la cual se encuentra debidamente inscrita en el </w:t>
+      </w:r>
+      <w:r>
+        <w:rPr>
+          <w:rFonts w:ascii="Arial" w:hAnsi="Arial" w:cs="Arial"/>
+          <w:iCs/>
+          <w:lang w:val="es-GT"/>
+        </w:rPr>
+        <w:t>{{</w:t>
+      </w:r>
+      <w:proofErr w:type="spellStart"/>
+      <w:r>
+        <w:rPr>
+          <w:rFonts w:ascii="Arial" w:hAnsi="Arial" w:cs="Arial"/>
+          <w:iCs/>
+          <w:lang w:val="es-GT"/>
+        </w:rPr>
+        <w:t>empresa_inscrita_en</w:t>
+      </w:r>
+      <w:proofErr w:type="spellEnd"/>
+      <w:r>
+        <w:rPr>
+          <w:rFonts w:ascii="Arial" w:hAnsi="Arial" w:cs="Arial"/>
+          <w:iCs/>
+          <w:lang w:val="es-GT"/>
+        </w:rPr>
+        <w:t>}}</w:t>
+      </w:r>
+      <w:r>
+        <w:rPr>
+          <w:rFonts w:ascii="Arial" w:hAnsi="Arial" w:cs="Arial"/>
+          <w:bCs/>
+          <w:iCs/>
+          <w:lang w:val="es-GT"/>
+        </w:rPr>
+        <w:t xml:space="preserve"> bajo el número de registro </w:t>
+      </w:r>
+      <w:r>
+        <w:rPr>
+          <w:rFonts w:ascii="Arial" w:hAnsi="Arial" w:cs="Arial"/>
+          <w:bCs/>
+          <w:iCs/>
+          <w:lang w:val="es-GT"/>
+        </w:rPr>
+        <w:t>{{</w:t>
+      </w:r>
+      <w:proofErr w:type="spellStart"/>
+      <w:r>
+        <w:rPr>
+          <w:rFonts w:ascii="Arial" w:hAnsi="Arial" w:cs="Arial"/>
+          <w:bCs/>
+          <w:iCs/>
+          <w:lang w:val="es-GT"/>
+        </w:rPr>
+        <w:t>empresa_numero_registro</w:t>
       </w:r>
       <w:r>
         <w:rPr>
@@ -292,7 +820,7 @@
           <w:iCs/>
           <w:lang w:val="es-GT"/>
         </w:rPr>
-        <w:t>rep_legal_edad</w:t>
+        <w:t>empresa_numero_registro</w:t>
       </w:r>
       <w:proofErr w:type="spellEnd"/>
       <w:r>
@@ -302,6 +830,58 @@
           <w:iCs/>
           <w:lang w:val="es-GT"/>
         </w:rPr>
+        <w:t>}</w:t>
+      </w:r>
+      <w:r>
+        <w:rPr>
+          <w:rFonts w:ascii="Arial" w:hAnsi="Arial" w:cs="Arial"/>
+          <w:bCs/>
+          <w:iCs/>
+          <w:lang w:val="es-GT"/>
+        </w:rPr>
+        <w:t>}</w:t>
+      </w:r>
+      <w:r>
+        <w:rPr>
+          <w:rFonts w:ascii="Arial" w:hAnsi="Arial" w:cs="Arial"/>
+          <w:bCs/>
+          <w:iCs/>
+          <w:lang w:val="es-GT"/>
+        </w:rPr>
+        <w:t xml:space="preserve">),folio </w:t>
+      </w:r>
+      <w:r>
+        <w:rPr>
+          <w:rFonts w:ascii="Arial" w:hAnsi="Arial" w:cs="Arial"/>
+          <w:iCs/>
+          <w:lang w:val="es-GT"/>
+        </w:rPr>
+        <w:t>{{</w:t>
+      </w:r>
+      <w:proofErr w:type="spellStart"/>
+      <w:r>
+        <w:rPr>
+          <w:rFonts w:ascii="Arial" w:hAnsi="Arial" w:cs="Arial"/>
+          <w:iCs/>
+          <w:lang w:val="es-GT"/>
+        </w:rPr>
+        <w:t>empresa_numero_folio</w:t>
+      </w:r>
+      <w:r>
+        <w:rPr>
+          <w:rFonts w:ascii="Arial" w:hAnsi="Arial" w:cs="Arial"/>
+          <w:iCs/>
+          <w:lang w:val="es-GT"/>
+        </w:rPr>
+        <w:t>_letras</w:t>
+      </w:r>
+      <w:proofErr w:type="spellEnd"/>
+      <w:r>
+        <w:rPr>
+          <w:rFonts w:ascii="Arial" w:hAnsi="Arial" w:cs="Arial"/>
+          <w:iCs/>
+          <w:lang w:val="es-GT"/>
+        </w:rPr>
         <w:t>}}</w:t>
       </w:r>
       <w:r>
@@ -311,7 +891,16 @@
           <w:iCs/>
           <w:lang w:val="es-GT"/>
         </w:rPr>
-        <w:t xml:space="preserve">) años, </w:t>
+        <w:t xml:space="preserve"> </w:t>
+      </w:r>
+      <w:r>
+        <w:rPr>
+          <w:rFonts w:ascii="Arial" w:hAnsi="Arial" w:cs="Arial"/>
+          <w:bCs/>
+          <w:iCs/>
+          <w:lang w:val="es-GT"/>
+        </w:rPr>
+        <w:t>(</w:t>
       </w:r>
       <w:r>
         <w:rPr>
@@ -330,7 +919,7 @@
           <w:iCs/>
           <w:lang w:val="es-GT"/>
         </w:rPr>
-        <w:t>rep_legal_estado_civil</w:t>
+        <w:t>empresa_numero_folio</w:t>
       </w:r>
       <w:proofErr w:type="spellEnd"/>
       <w:r>
@@ -349,12 +938,20 @@
           <w:iCs/>
           <w:lang w:val="es-GT"/>
         </w:rPr>
-        <w:t xml:space="preserve">, </w:t>
-      </w:r>
-      <w:r>
-        <w:rPr>
-          <w:rFonts w:ascii="Arial" w:hAnsi="Arial" w:cs="Arial"/>
-          <w:bCs/>
+        <w:t>),</w:t>
+      </w:r>
+      <w:r>
+        <w:rPr>
+          <w:rFonts w:ascii="Arial" w:hAnsi="Arial" w:cs="Arial"/>
+          <w:bCs/>
+          <w:iCs/>
+          <w:lang w:val="es-GT"/>
+        </w:rPr>
+        <w:t xml:space="preserve"> del libro </w:t>
+      </w:r>
+      <w:r>
+        <w:rPr>
+          <w:rFonts w:ascii="Arial" w:hAnsi="Arial" w:cs="Arial"/>
           <w:iCs/>
           <w:lang w:val="es-GT"/>
         </w:rPr>
@@ -364,661 +961,10 @@
       <w:r>
         <w:rPr>
           <w:rFonts w:ascii="Arial" w:hAnsi="Arial" w:cs="Arial"/>
-          <w:bCs/>
-          <w:iCs/>
-          <w:lang w:val="es-GT"/>
-        </w:rPr>
-        <w:t>rep_legal_profesion</w:t>
-      </w:r>
-      <w:proofErr w:type="spellEnd"/>
-      <w:r>
-        <w:rPr>
-          <w:rFonts w:ascii="Arial" w:hAnsi="Arial" w:cs="Arial"/>
-          <w:bCs/>
-          <w:iCs/>
-          <w:lang w:val="es-GT"/>
-        </w:rPr>
-        <w:t>}}</w:t>
-      </w:r>
-      <w:r>
-        <w:rPr>
-          <w:rFonts w:ascii="Arial" w:hAnsi="Arial" w:cs="Arial"/>
-          <w:bCs/>
-          <w:iCs/>
-          <w:lang w:val="es-GT"/>
-        </w:rPr>
-        <w:t xml:space="preserve">, </w:t>
-      </w:r>
-      <w:r>
-        <w:rPr>
-          <w:rFonts w:ascii="Arial" w:hAnsi="Arial" w:cs="Arial"/>
-          <w:bCs/>
-          <w:iCs/>
-          <w:lang w:val="es-GT"/>
-        </w:rPr>
-        <w:t>{{</w:t>
-      </w:r>
-      <w:proofErr w:type="spellStart"/>
-      <w:r>
-        <w:rPr>
-          <w:rFonts w:ascii="Arial" w:hAnsi="Arial" w:cs="Arial"/>
-          <w:bCs/>
-          <w:iCs/>
-          <w:lang w:val="es-GT"/>
-        </w:rPr>
-        <w:t>rep_legal_nacionalidad</w:t>
-      </w:r>
-      <w:proofErr w:type="spellEnd"/>
-      <w:r>
-        <w:rPr>
-          <w:rFonts w:ascii="Arial" w:hAnsi="Arial" w:cs="Arial"/>
-          <w:bCs/>
-          <w:iCs/>
-          <w:lang w:val="es-GT"/>
-        </w:rPr>
-        <w:t>}}</w:t>
-      </w:r>
-      <w:r>
-        <w:rPr>
-          <w:rFonts w:ascii="Arial" w:hAnsi="Arial" w:cs="Arial"/>
-          <w:bCs/>
-          <w:iCs/>
-          <w:lang w:val="es-GT"/>
-        </w:rPr>
-        <w:t xml:space="preserve">, de este domicilio, y quien se identifica con el Documento Personal de Identificación (DPI) con Código Único de Identificación (CUI) número </w:t>
-      </w:r>
-      <w:r>
-        <w:rPr>
-          <w:rFonts w:ascii="Arial" w:hAnsi="Arial" w:cs="Arial"/>
-          <w:bCs/>
-          <w:iCs/>
-          <w:lang w:val="es-GT"/>
-        </w:rPr>
-        <w:t>{{</w:t>
-      </w:r>
-      <w:proofErr w:type="spellStart"/>
-      <w:r>
-        <w:rPr>
-          <w:rFonts w:ascii="Arial" w:hAnsi="Arial" w:cs="Arial"/>
-          <w:bCs/>
-          <w:iCs/>
-          <w:lang w:val="es-GT"/>
-        </w:rPr>
-        <w:t>rep_legal_cui_letras</w:t>
-      </w:r>
-      <w:proofErr w:type="spellEnd"/>
-      <w:r>
-        <w:rPr>
-          <w:rFonts w:ascii="Arial" w:hAnsi="Arial" w:cs="Arial"/>
-          <w:bCs/>
-          <w:iCs/>
-          <w:lang w:val="es-GT"/>
-        </w:rPr>
-        <w:t>}}</w:t>
-      </w:r>
-      <w:r>
-        <w:rPr>
-          <w:rFonts w:ascii="Arial" w:hAnsi="Arial" w:cs="Arial"/>
-          <w:bCs/>
-          <w:iCs/>
-          <w:lang w:val="es-GT"/>
-        </w:rPr>
-        <w:t xml:space="preserve"> </w:t>
-      </w:r>
-      <w:r>
-        <w:rPr>
-          <w:rFonts w:ascii="Arial" w:hAnsi="Arial" w:cs="Arial"/>
-          <w:bCs/>
-          <w:iCs/>
-          <w:lang w:val="es-GT"/>
-        </w:rPr>
-        <w:t>(</w:t>
-      </w:r>
-      <w:r>
-        <w:rPr>
-          <w:rFonts w:ascii="Arial" w:hAnsi="Arial" w:cs="Arial"/>
-          <w:bCs/>
-          <w:iCs/>
-          <w:lang w:val="es-GT"/>
-        </w:rPr>
-        <w:t>{{</w:t>
-      </w:r>
-      <w:proofErr w:type="spellStart"/>
-      <w:r>
-        <w:rPr>
-          <w:rFonts w:ascii="Arial" w:hAnsi="Arial" w:cs="Arial"/>
-          <w:bCs/>
-          <w:iCs/>
-          <w:lang w:val="es-GT"/>
-        </w:rPr>
-        <w:t>rep_legal_cui</w:t>
-      </w:r>
-      <w:proofErr w:type="spellEnd"/>
-      <w:r>
-        <w:rPr>
-          <w:rFonts w:ascii="Arial" w:hAnsi="Arial" w:cs="Arial"/>
-          <w:bCs/>
-          <w:iCs/>
-          <w:lang w:val="es-GT"/>
-        </w:rPr>
-        <w:t>}}</w:t>
-      </w:r>
-      <w:r>
-        <w:rPr>
-          <w:rFonts w:ascii="Arial" w:hAnsi="Arial" w:cs="Arial"/>
-          <w:bCs/>
-          <w:iCs/>
-          <w:lang w:val="es-GT"/>
-        </w:rPr>
-        <w:t>), extendido por el Registro Nacional de las Personas (RENAP) de la República de Guatemala, actúo en mil calidad de</w:t>
-      </w:r>
-      <w:r>
-        <w:rPr>
-          <w:rFonts w:ascii="Arial" w:hAnsi="Arial" w:cs="Arial"/>
-          <w:b/>
-          <w:iCs/>
-          <w:lang w:val="es-GT"/>
-        </w:rPr>
-        <w:t xml:space="preserve"> </w:t>
-      </w:r>
-      <w:r>
-        <w:rPr>
-          <w:rFonts w:ascii="Arial" w:hAnsi="Arial" w:cs="Arial"/>
-          <w:b/>
-          <w:iCs/>
-          <w:lang w:val="es-GT"/>
-        </w:rPr>
-        <w:t xml:space="preserve">ADMINISTRADOR ÚNICO </w:t>
-      </w:r>
-      <w:r>
-        <w:rPr>
-          <w:rFonts w:ascii="Arial" w:hAnsi="Arial" w:cs="Arial"/>
-          <w:b/>
-          <w:iCs/>
-          <w:lang w:val="es-GT"/>
-        </w:rPr>
-        <w:t xml:space="preserve">Y REPRESENTANTE LEGAL </w:t>
-      </w:r>
-      <w:r>
-        <w:rPr>
-          <w:rFonts w:ascii="Arial" w:hAnsi="Arial" w:cs="Arial"/>
-          <w:bCs/>
-          <w:iCs/>
-          <w:lang w:val="es-GT"/>
-        </w:rPr>
-        <w:t>de la entidad</w:t>
-      </w:r>
-      <w:r>
-        <w:rPr>
-          <w:rFonts w:ascii="Arial" w:hAnsi="Arial" w:cs="Arial"/>
-          <w:b/>
-          <w:iCs/>
-          <w:lang w:val="es-GT"/>
-        </w:rPr>
-        <w:t xml:space="preserve"> </w:t>
-      </w:r>
-      <w:r>
-        <w:rPr>
-          <w:rFonts w:ascii="Arial" w:hAnsi="Arial" w:cs="Arial"/>
-          <w:b/>
-          <w:bCs/>
-          <w:iCs/>
-          <w:lang w:val="es-GT"/>
-        </w:rPr>
-        <w:t>{{</w:t>
-      </w:r>
-      <w:proofErr w:type="spellStart"/>
-      <w:r>
-        <w:rPr>
-          <w:rFonts w:ascii="Arial" w:hAnsi="Arial" w:cs="Arial"/>
-          <w:b/>
-          <w:bCs/>
-          <w:iCs/>
-          <w:lang w:val="es-GT"/>
-        </w:rPr>
-        <w:t>empresa_entidad</w:t>
-      </w:r>
-      <w:proofErr w:type="spellEnd"/>
-      <w:r>
-        <w:rPr>
-          <w:rFonts w:ascii="Arial" w:hAnsi="Arial" w:cs="Arial"/>
-          <w:b/>
-          <w:bCs/>
-          <w:iCs/>
-          <w:lang w:val="es-GT"/>
-        </w:rPr>
-        <w:t>}}</w:t>
-      </w:r>
-      <w:r>
-        <w:rPr>
-          <w:rFonts w:ascii="Arial" w:hAnsi="Arial" w:cs="Arial"/>
-          <w:b/>
-          <w:bCs/>
-          <w:iCs/>
-          <w:lang w:val="es-GT"/>
-        </w:rPr>
-        <w:t xml:space="preserve"> </w:t>
-      </w:r>
-      <w:r>
-        <w:rPr>
-          <w:rFonts w:ascii="Arial" w:hAnsi="Arial" w:cs="Arial"/>
-          <w:bCs/>
-          <w:iCs/>
-          <w:lang w:val="es-GT"/>
-        </w:rPr>
-        <w:t xml:space="preserve">una sociedad mercantil organizada y existente de conformidad con las leyes de la República de Guatemala, calidad que acredito con el Acta Notarial donde consta mi nombramiento como tal,  autorizada en la </w:t>
-      </w:r>
-      <w:r>
-        <w:rPr>
-          <w:rFonts w:ascii="Arial" w:hAnsi="Arial" w:cs="Arial"/>
-          <w:bCs/>
-          <w:iCs/>
-          <w:lang w:val="es-GT"/>
-        </w:rPr>
-        <w:t>{{</w:t>
-      </w:r>
-      <w:proofErr w:type="spellStart"/>
-      <w:r>
-        <w:rPr>
-          <w:rFonts w:ascii="Arial" w:hAnsi="Arial" w:cs="Arial"/>
-          <w:bCs/>
-          <w:iCs/>
-          <w:lang w:val="es-GT"/>
-        </w:rPr>
-        <w:t>empresa_autorizada_en</w:t>
-      </w:r>
-      <w:proofErr w:type="spellEnd"/>
-      <w:r>
-        <w:rPr>
-          <w:rFonts w:ascii="Arial" w:hAnsi="Arial" w:cs="Arial"/>
-          <w:bCs/>
-          <w:iCs/>
-          <w:lang w:val="es-GT"/>
-        </w:rPr>
-        <w:t>}}</w:t>
-      </w:r>
-      <w:r>
-        <w:rPr>
-          <w:rFonts w:ascii="Arial" w:hAnsi="Arial" w:cs="Arial"/>
-          <w:bCs/>
-          <w:iCs/>
-          <w:lang w:val="es-GT"/>
-        </w:rPr>
-        <w:t xml:space="preserve"> </w:t>
-      </w:r>
-      <w:r>
-        <w:rPr>
-          <w:rFonts w:ascii="Arial" w:hAnsi="Arial" w:cs="Arial"/>
-          <w:bCs/>
-          <w:iCs/>
-          <w:lang w:val="es-GT"/>
-        </w:rPr>
-        <w:t>{{</w:t>
-      </w:r>
-      <w:proofErr w:type="spellStart"/>
-      <w:r>
-        <w:rPr>
-          <w:rFonts w:ascii="Arial" w:hAnsi="Arial" w:cs="Arial"/>
-          <w:bCs/>
-          <w:iCs/>
-          <w:lang w:val="es-GT"/>
-        </w:rPr>
-        <w:t>empresa_fecha_autorizacion</w:t>
-      </w:r>
-      <w:proofErr w:type="spellEnd"/>
-      <w:r>
-        <w:rPr>
-          <w:rFonts w:ascii="Arial" w:hAnsi="Arial" w:cs="Arial"/>
-          <w:bCs/>
-          <w:iCs/>
-          <w:lang w:val="es-GT"/>
-        </w:rPr>
-        <w:t>}}</w:t>
-      </w:r>
-      <w:r>
-        <w:rPr>
-          <w:rFonts w:ascii="Arial" w:hAnsi="Arial" w:cs="Arial"/>
-          <w:bCs/>
-          <w:iCs/>
-          <w:lang w:val="es-GT"/>
-        </w:rPr>
-        <w:t>,</w:t>
-      </w:r>
-      <w:r>
-        <w:rPr>
-          <w:rFonts w:ascii="Arial" w:hAnsi="Arial" w:cs="Arial"/>
-          <w:bCs/>
-          <w:iCs/>
-          <w:lang w:val="es-GT"/>
-        </w:rPr>
-        <w:t xml:space="preserve"> </w:t>
-      </w:r>
-      <w:r>
-        <w:rPr>
-          <w:rFonts w:ascii="Arial" w:hAnsi="Arial" w:cs="Arial"/>
-          <w:bCs/>
-          <w:iCs/>
-          <w:lang w:val="es-GT"/>
-        </w:rPr>
-        <w:t xml:space="preserve">autorizada por </w:t>
-      </w:r>
-      <w:r>
-        <w:rPr>
-          <w:rFonts w:ascii="Arial" w:hAnsi="Arial" w:cs="Arial"/>
-          <w:bCs/>
-          <w:iCs/>
-          <w:lang w:val="es-GT"/>
-        </w:rPr>
-        <w:t>{{genero}}</w:t>
-      </w:r>
-      <w:r>
-        <w:rPr>
-          <w:rFonts w:ascii="Arial" w:hAnsi="Arial" w:cs="Arial"/>
-          <w:bCs/>
-          <w:iCs/>
-          <w:lang w:val="es-GT"/>
-        </w:rPr>
-        <w:t xml:space="preserve"> </w:t>
-      </w:r>
-      <w:r>
-        <w:rPr>
-          <w:rFonts w:ascii="Arial" w:hAnsi="Arial" w:cs="Arial"/>
-          <w:bCs/>
-          <w:iCs/>
-          <w:lang w:val="es-GT"/>
-        </w:rPr>
-        <w:t>{{</w:t>
-      </w:r>
-      <w:proofErr w:type="spellStart"/>
-      <w:r>
-        <w:rPr>
-          <w:rFonts w:ascii="Arial" w:hAnsi="Arial" w:cs="Arial"/>
-          <w:bCs/>
-          <w:iCs/>
-          <w:lang w:val="es-GT"/>
-        </w:rPr>
-        <w:t>empresa_autorizada_por</w:t>
-      </w:r>
-      <w:proofErr w:type="spellEnd"/>
-      <w:r>
-        <w:rPr>
-          <w:rFonts w:ascii="Arial" w:hAnsi="Arial" w:cs="Arial"/>
-          <w:bCs/>
-          <w:iCs/>
-          <w:lang w:val="es-GT"/>
-        </w:rPr>
-        <w:t>}}</w:t>
-      </w:r>
-      <w:r>
-        <w:rPr>
-          <w:rFonts w:ascii="Arial" w:hAnsi="Arial" w:cs="Arial"/>
-          <w:bCs/>
-          <w:iCs/>
-          <w:lang w:val="es-GT"/>
-        </w:rPr>
-        <w:t xml:space="preserve">, la cual se encuentra debidamente inscrita en el </w:t>
-      </w:r>
-      <w:r>
-        <w:rPr>
-          <w:rFonts w:ascii="Arial" w:hAnsi="Arial" w:cs="Arial"/>
-          <w:iCs/>
-          <w:lang w:val="es-GT"/>
-        </w:rPr>
-        <w:t>{{</w:t>
-      </w:r>
-      <w:proofErr w:type="spellStart"/>
-      <w:r>
-        <w:rPr>
-          <w:rFonts w:ascii="Arial" w:hAnsi="Arial" w:cs="Arial"/>
-          <w:iCs/>
-          <w:lang w:val="es-GT"/>
-        </w:rPr>
-        <w:t>empresa_inscrita_en</w:t>
-      </w:r>
-      <w:proofErr w:type="spellEnd"/>
-      <w:r>
-        <w:rPr>
-          <w:rFonts w:ascii="Arial" w:hAnsi="Arial" w:cs="Arial"/>
-          <w:iCs/>
-          <w:lang w:val="es-GT"/>
-        </w:rPr>
-        <w:t>}}</w:t>
-      </w:r>
-      <w:r>
-        <w:rPr>
-          <w:rFonts w:ascii="Arial" w:hAnsi="Arial" w:cs="Arial"/>
-          <w:bCs/>
-          <w:iCs/>
-          <w:lang w:val="es-GT"/>
-        </w:rPr>
-        <w:t xml:space="preserve"> bajo el número de registro </w:t>
-      </w:r>
-      <w:r>
-        <w:rPr>
-          <w:rFonts w:ascii="Arial" w:hAnsi="Arial" w:cs="Arial"/>
-          <w:bCs/>
-          <w:iCs/>
-          <w:lang w:val="es-GT"/>
-        </w:rPr>
-        <w:t>{{</w:t>
-      </w:r>
-      <w:proofErr w:type="spellStart"/>
-      <w:r>
-        <w:rPr>
-          <w:rFonts w:ascii="Arial" w:hAnsi="Arial" w:cs="Arial"/>
-          <w:bCs/>
-          <w:iCs/>
-          <w:lang w:val="es-GT"/>
-        </w:rPr>
-        <w:t>empresa_numero_registro</w:t>
-      </w:r>
-      <w:r>
-        <w:rPr>
-          <w:rFonts w:ascii="Arial" w:hAnsi="Arial" w:cs="Arial"/>
-          <w:bCs/>
-          <w:iCs/>
-          <w:lang w:val="es-GT"/>
-        </w:rPr>
-        <w:t>_letras</w:t>
-      </w:r>
-      <w:proofErr w:type="spellEnd"/>
-      <w:r>
-        <w:rPr>
-          <w:rFonts w:ascii="Arial" w:hAnsi="Arial" w:cs="Arial"/>
-          <w:bCs/>
-          <w:iCs/>
-          <w:lang w:val="es-GT"/>
-        </w:rPr>
-        <w:t>}}</w:t>
-      </w:r>
-      <w:r>
-        <w:rPr>
-          <w:rFonts w:ascii="Arial" w:hAnsi="Arial" w:cs="Arial"/>
-          <w:bCs/>
-          <w:iCs/>
-          <w:lang w:val="es-GT"/>
-        </w:rPr>
-        <w:t xml:space="preserve"> </w:t>
-      </w:r>
-      <w:r>
-        <w:rPr>
-          <w:rFonts w:ascii="Arial" w:hAnsi="Arial" w:cs="Arial"/>
-          <w:bCs/>
-          <w:iCs/>
-          <w:lang w:val="es-GT"/>
-        </w:rPr>
-        <w:t>(</w:t>
-      </w:r>
-      <w:r>
-        <w:rPr>
-          <w:rFonts w:ascii="Arial" w:hAnsi="Arial" w:cs="Arial"/>
-          <w:bCs/>
-          <w:iCs/>
-          <w:lang w:val="es-GT"/>
-        </w:rPr>
-        <w:t>{{</w:t>
-      </w:r>
-      <w:proofErr w:type="spellStart"/>
-      <w:r>
-        <w:rPr>
-          <w:rFonts w:ascii="Arial" w:hAnsi="Arial" w:cs="Arial"/>
-          <w:bCs/>
-          <w:iCs/>
-          <w:lang w:val="es-GT"/>
-        </w:rPr>
-        <w:t>empresa_numero_registro</w:t>
-      </w:r>
-      <w:proofErr w:type="spellEnd"/>
-      <w:r>
-        <w:rPr>
-          <w:rFonts w:ascii="Arial" w:hAnsi="Arial" w:cs="Arial"/>
-          <w:bCs/>
-          <w:iCs/>
-          <w:lang w:val="es-GT"/>
-        </w:rPr>
-        <w:t>}</w:t>
-      </w:r>
-      <w:r>
-        <w:rPr>
-          <w:rFonts w:ascii="Arial" w:hAnsi="Arial" w:cs="Arial"/>
-          <w:bCs/>
-          <w:iCs/>
-          <w:lang w:val="es-GT"/>
-        </w:rPr>
-        <w:t>}</w:t>
-      </w:r>
-      <w:r>
-        <w:rPr>
-          <w:rFonts w:ascii="Arial" w:hAnsi="Arial" w:cs="Arial"/>
-          <w:bCs/>
-          <w:iCs/>
-          <w:lang w:val="es-GT"/>
-        </w:rPr>
-        <w:t xml:space="preserve">),folio </w:t>
-      </w:r>
-      <w:r>
-        <w:rPr>
-          <w:rFonts w:ascii="Arial" w:hAnsi="Arial" w:cs="Arial"/>
-          <w:iCs/>
-          <w:lang w:val="es-GT"/>
-        </w:rPr>
-        <w:t>{{</w:t>
-      </w:r>
-      <w:proofErr w:type="spellStart"/>
-      <w:r>
-        <w:rPr>
-          <w:rFonts w:ascii="Arial" w:hAnsi="Arial" w:cs="Arial"/>
-          <w:iCs/>
-          <w:lang w:val="es-GT"/>
-        </w:rPr>
-        <w:t>empresa_numero_folio</w:t>
-      </w:r>
-      <w:r>
-        <w:rPr>
-          <w:rFonts w:ascii="Arial" w:hAnsi="Arial" w:cs="Arial"/>
-          <w:iCs/>
-          <w:lang w:val="es-GT"/>
-        </w:rPr>
-        <w:t>_letras</w:t>
-      </w:r>
-      <w:proofErr w:type="spellEnd"/>
-      <w:r>
-        <w:rPr>
-          <w:rFonts w:ascii="Arial" w:hAnsi="Arial" w:cs="Arial"/>
-          <w:iCs/>
-          <w:lang w:val="es-GT"/>
-        </w:rPr>
-        <w:t>}}</w:t>
-      </w:r>
-      <w:r>
-        <w:rPr>
-          <w:rFonts w:ascii="Arial" w:hAnsi="Arial" w:cs="Arial"/>
-          <w:bCs/>
-          <w:iCs/>
-          <w:lang w:val="es-GT"/>
-        </w:rPr>
-        <w:t xml:space="preserve"> </w:t>
-      </w:r>
-      <w:r>
-        <w:rPr>
-          <w:rFonts w:ascii="Arial" w:hAnsi="Arial" w:cs="Arial"/>
-          <w:bCs/>
-          <w:iCs/>
-          <w:lang w:val="es-GT"/>
-        </w:rPr>
-        <w:t>(</w:t>
-      </w:r>
-      <w:r>
-        <w:rPr>
-          <w:rFonts w:ascii="Arial" w:hAnsi="Arial" w:cs="Arial"/>
-          <w:bCs/>
-          <w:iCs/>
-          <w:lang w:val="es-GT"/>
-        </w:rPr>
-        <w:t>{{</w:t>
-      </w:r>
-      <w:proofErr w:type="spellStart"/>
-      <w:r>
-        <w:rPr>
-          <w:rFonts w:ascii="Arial" w:hAnsi="Arial" w:cs="Arial"/>
-          <w:bCs/>
-          <w:iCs/>
-          <w:lang w:val="es-GT"/>
-        </w:rPr>
-        <w:t>empresa_numero_folio</w:t>
-      </w:r>
-      <w:proofErr w:type="spellEnd"/>
-      <w:r>
-        <w:rPr>
-          <w:rFonts w:ascii="Arial" w:hAnsi="Arial" w:cs="Arial"/>
-          <w:bCs/>
-          <w:iCs/>
-          <w:lang w:val="es-GT"/>
-        </w:rPr>
-        <w:t>}}</w:t>
-      </w:r>
-      <w:r>
-        <w:rPr>
-          <w:rFonts w:ascii="Arial" w:hAnsi="Arial" w:cs="Arial"/>
-          <w:bCs/>
-          <w:iCs/>
-          <w:lang w:val="es-GT"/>
-        </w:rPr>
-        <w:t>),</w:t>
-      </w:r>
-      <w:r>
-        <w:rPr>
-          <w:rFonts w:ascii="Arial" w:hAnsi="Arial" w:cs="Arial"/>
-          <w:bCs/>
-          <w:iCs/>
-          <w:lang w:val="es-GT"/>
-        </w:rPr>
-        <w:t xml:space="preserve"> del libro </w:t>
-      </w:r>
-      <w:r>
-        <w:rPr>
-          <w:rFonts w:ascii="Arial" w:hAnsi="Arial" w:cs="Arial"/>
-          <w:iCs/>
-          <w:lang w:val="es-GT"/>
-        </w:rPr>
-        <w:t>{{</w:t>
-      </w:r>
-      <w:proofErr w:type="spellStart"/>
-      <w:r>
-        <w:rPr>
-          <w:rFonts w:ascii="Arial" w:hAnsi="Arial" w:cs="Arial"/>
-          <w:iCs/>
-          <w:lang w:val="es-GT"/>
-        </w:rPr>
-        <w:t>empresa_numero_libro</w:t>
-      </w:r>
-      <w:r>
-        <w:rPr>
-          <w:rFonts w:ascii="Arial" w:hAnsi="Arial" w:cs="Arial"/>
-          <w:iCs/>
-          <w:lang w:val="es-GT"/>
-        </w:rPr>
-        <w:t>_letras</w:t>
+          <w:iCs/>
+          <w:lang w:val="es-GT"/>
+        </w:rPr>
+        <w:t>empresa_numero_libro_letras</w:t>
       </w:r>
       <w:proofErr w:type="spellEnd"/>
       <w:r>
@@ -1535,16 +1481,7 @@
           <w:bCs/>
           <w:lang w:val="es-GT"/>
         </w:rPr>
-        <w:t>}}</w:t>
-      </w:r>
-      <w:r>
-        <w:rPr>
-          <w:rFonts w:ascii="Arial" w:hAnsi="Arial" w:cs="Arial"/>
-          <w:b/>
-          <w:bCs/>
-          <w:lang w:val="es-GT"/>
-        </w:rPr>
-        <w:t>,</w:t>
+        <w:t>}},</w:t>
       </w:r>
       <w:r>
         <w:rPr>
@@ -2601,7 +2538,23 @@
           <w:rFonts w:ascii="Arial" w:hAnsi="Arial" w:cs="Arial"/>
           <w:lang w:val="es-SV"/>
         </w:rPr>
-        <w:t xml:space="preserve">Se entiende que por ser este un servicio, no se cuenta con horario fijo o preestablecido para la prestación del mismo, sino que este se regirá a requerimiento de </w:t>
+        <w:t xml:space="preserve">Se entiende que por ser este un servicio, no se cuenta con horario fijo o preestablecido para la prestación </w:t>
+      </w:r>
+      <w:proofErr w:type="gramStart"/>
+      <w:r>
+        <w:rPr>
+          <w:rFonts w:ascii="Arial" w:hAnsi="Arial" w:cs="Arial"/>
+          <w:lang w:val="es-SV"/>
+        </w:rPr>
+        <w:t>del mismo</w:t>
+      </w:r>
+      <w:proofErr w:type="gramEnd"/>
+      <w:r>
+        <w:rPr>
+          <w:rFonts w:ascii="Arial" w:hAnsi="Arial" w:cs="Arial"/>
+          <w:lang w:val="es-SV"/>
+        </w:rPr>
+        <w:t xml:space="preserve">, sino que este se regirá a requerimiento de </w:t>
       </w:r>
       <w:r>
         <w:rPr>
@@ -2703,7 +2656,23 @@
           <w:rFonts w:ascii="Arial" w:hAnsi="Arial" w:cs="Arial"/>
           <w:lang w:val="es-SV"/>
         </w:rPr>
-        <w:t xml:space="preserve"> percibirá honorarios de conformidad con lo pactado en el presente contrato. Los honorarios a pagarse serán </w:t>
+        <w:t xml:space="preserve"> percibirá honorarios de conformidad con lo pactado en el presente contrato. </w:t>
+      </w:r>
+      <w:proofErr w:type="gramStart"/>
+      <w:r>
+        <w:rPr>
+          <w:rFonts w:ascii="Arial" w:hAnsi="Arial" w:cs="Arial"/>
+          <w:lang w:val="es-SV"/>
+        </w:rPr>
+        <w:t>Los honorarios a pagarse</w:t>
+      </w:r>
+      <w:proofErr w:type="gramEnd"/>
+      <w:r>
+        <w:rPr>
+          <w:rFonts w:ascii="Arial" w:hAnsi="Arial" w:cs="Arial"/>
+          <w:lang w:val="es-SV"/>
+        </w:rPr>
+        <w:t xml:space="preserve"> serán </w:t>
       </w:r>
       <w:r>
         <w:rPr>
@@ -2871,14 +2840,31 @@
           <w:b/>
           <w:lang w:val="es-SV"/>
         </w:rPr>
-        <w:t>EL PRESTADOR</w:t>
-      </w:r>
-      <w:r>
-        <w:rPr>
-          <w:rFonts w:ascii="Arial" w:hAnsi="Arial" w:cs="Arial"/>
-          <w:lang w:val="es-SV"/>
-        </w:rPr>
-        <w:t>, será</w:t>
+        <w:t xml:space="preserve">EL </w:t>
+      </w:r>
+      <w:proofErr w:type="gramStart"/>
+      <w:r>
+        <w:rPr>
+          <w:rFonts w:ascii="Arial" w:hAnsi="Arial" w:cs="Arial"/>
+          <w:b/>
+          <w:lang w:val="es-SV"/>
+        </w:rPr>
+        <w:t>PRESTADOR</w:t>
+      </w:r>
+      <w:r>
+        <w:rPr>
+          <w:rFonts w:ascii="Arial" w:hAnsi="Arial" w:cs="Arial"/>
+          <w:lang w:val="es-SV"/>
+        </w:rPr>
+        <w:t>,</w:t>
+      </w:r>
+      <w:proofErr w:type="gramEnd"/>
+      <w:r>
+        <w:rPr>
+          <w:rFonts w:ascii="Arial" w:hAnsi="Arial" w:cs="Arial"/>
+          <w:lang w:val="es-SV"/>
+        </w:rPr>
+        <w:t xml:space="preserve"> será</w:t>
       </w:r>
       <w:r>
         <w:rPr>
@@ -3025,16 +3011,7 @@
           <w:bCs/>
           <w:lang w:val="es-GT"/>
         </w:rPr>
-        <w:t>}}</w:t>
-      </w:r>
-      <w:r>
-        <w:rPr>
-          <w:rFonts w:ascii="Arial" w:hAnsi="Arial" w:cs="Arial"/>
-          <w:b/>
-          <w:bCs/>
-          <w:lang w:val="es-GT"/>
-        </w:rPr>
-        <w:t xml:space="preserve"> </w:t>
+        <w:t xml:space="preserve">}} </w:t>
       </w:r>
       <w:r>
         <w:rPr>
@@ -3195,7 +3172,23 @@
           <w:rFonts w:ascii="Arial" w:hAnsi="Arial" w:cs="Arial"/>
           <w:lang w:val="es-SV"/>
         </w:rPr>
-        <w:t xml:space="preserve">en cualquier momento, dándole aviso a </w:t>
+        <w:t xml:space="preserve">en cualquier momento, </w:t>
+      </w:r>
+      <w:proofErr w:type="gramStart"/>
+      <w:r>
+        <w:rPr>
+          <w:rFonts w:ascii="Arial" w:hAnsi="Arial" w:cs="Arial"/>
+          <w:lang w:val="es-SV"/>
+        </w:rPr>
+        <w:t>dándole aviso</w:t>
+      </w:r>
+      <w:proofErr w:type="gramEnd"/>
+      <w:r>
+        <w:rPr>
+          <w:rFonts w:ascii="Arial" w:hAnsi="Arial" w:cs="Arial"/>
+          <w:lang w:val="es-SV"/>
+        </w:rPr>
+        <w:t xml:space="preserve"> a </w:t>
       </w:r>
       <w:r>
         <w:rPr>
@@ -3262,7 +3255,23 @@
           <w:rFonts w:ascii="Arial" w:hAnsi="Arial" w:cs="Arial"/>
           <w:lang w:val="es-SV"/>
         </w:rPr>
-        <w:t xml:space="preserve"> deberá de dar aviso a </w:t>
+        <w:t xml:space="preserve"> deberá de </w:t>
+      </w:r>
+      <w:proofErr w:type="gramStart"/>
+      <w:r>
+        <w:rPr>
+          <w:rFonts w:ascii="Arial" w:hAnsi="Arial" w:cs="Arial"/>
+          <w:lang w:val="es-SV"/>
+        </w:rPr>
+        <w:t>dar aviso</w:t>
+      </w:r>
+      <w:proofErr w:type="gramEnd"/>
+      <w:r>
+        <w:rPr>
+          <w:rFonts w:ascii="Arial" w:hAnsi="Arial" w:cs="Arial"/>
+          <w:lang w:val="es-SV"/>
+        </w:rPr>
+        <w:t xml:space="preserve"> a </w:t>
       </w:r>
       <w:r>
         <w:rPr>
@@ -3422,6 +3431,7 @@
         </w:rPr>
         <w:t xml:space="preserve">contemplados en este </w:t>
       </w:r>
+      <w:proofErr w:type="gramStart"/>
       <w:r>
         <w:rPr>
           <w:rFonts w:ascii="Arial" w:hAnsi="Arial" w:cs="Arial"/>
@@ -3435,7 +3445,15 @@
           <w:rFonts w:ascii="Arial" w:hAnsi="Arial" w:cs="Arial"/>
           <w:lang w:val="es-SV"/>
         </w:rPr>
-        <w:t>, estuvieren siendo prestados en forma deficiente, con interrupciones, descuido, negligencia, falta a la ética y</w:t>
+        <w:t>,</w:t>
+      </w:r>
+      <w:proofErr w:type="gramEnd"/>
+      <w:r>
+        <w:rPr>
+          <w:rFonts w:ascii="Arial" w:hAnsi="Arial" w:cs="Arial"/>
+          <w:lang w:val="es-SV"/>
+        </w:rPr>
+        <w:t xml:space="preserve"> estuvieren siendo prestados en forma deficiente, con interrupciones, descuido, negligencia, falta a la ética y</w:t>
       </w:r>
       <w:r>
         <w:rPr>
@@ -4030,7 +4048,25 @@
           <w:bCs/>
           <w:lang w:val="es-SV"/>
         </w:rPr>
-        <w:t xml:space="preserve">, las partes otorgantes renuncian expresamente a la Jurisdicción Ordinaria y convienen en someter su resolución a un arbitraje de derecho de conformidad a la Ley de Arbitraje de la República de Guatemala que se encuentre en vigor al momento de surgir el conflicto. El arbitraje será administrado por un tribunal ad-hoc, compuesto de tres árbitros, de los cuales cada parte nombrará uno, y los dos árbitros nombrados elegirán a un tercer árbitro, quien fungirá como Presidente del Tribunal Arbitral. El idioma del arbitraje será el español y se llevará a cabo en la ciudad de Guatemala. El laudo deberá ser cumplido de buena fe y si demora alguna por las partes. </w:t>
+        <w:t xml:space="preserve">, las partes otorgantes renuncian expresamente a la Jurisdicción Ordinaria y convienen en someter su resolución a un arbitraje de derecho de conformidad a la Ley de Arbitraje de la República de Guatemala que se encuentre en vigor al momento de surgir el conflicto. El arbitraje será administrado por un tribunal ad-hoc, compuesto de tres árbitros, de los cuales cada parte nombrará uno, y los dos árbitros nombrados elegirán a un tercer árbitro, quien fungirá como </w:t>
+      </w:r>
+      <w:proofErr w:type="gramStart"/>
+      <w:r>
+        <w:rPr>
+          <w:rFonts w:ascii="Arial" w:hAnsi="Arial" w:cs="Arial"/>
+          <w:bCs/>
+          <w:lang w:val="es-SV"/>
+        </w:rPr>
+        <w:t>Presidente</w:t>
+      </w:r>
+      <w:proofErr w:type="gramEnd"/>
+      <w:r>
+        <w:rPr>
+          <w:rFonts w:ascii="Arial" w:hAnsi="Arial" w:cs="Arial"/>
+          <w:bCs/>
+          <w:lang w:val="es-SV"/>
+        </w:rPr>
+        <w:t xml:space="preserve"> del Tribunal Arbitral. El idioma del arbitraje será el español y se llevará a cabo en la ciudad de Guatemala. El laudo deberá ser cumplido de buena fe y si demora alguna por las partes. </w:t>
       </w:r>
     </w:p>
     <w:p>
@@ -5463,6 +5499,7 @@
   <w:style w:type="character" w:default="1" w:styleId="Fuentedeprrafopredeter">
     <w:name w:val="Default Paragraph Font"/>
     <w:uiPriority w:val="1"/>
+    <w:semiHidden/>
     <w:unhideWhenUsed/>
   </w:style>
   <w:style w:type="table" w:default="1" w:styleId="Tablanormal">
@@ -5908,10 +5945,6 @@
 </file>
 
 <file path=customXml/item1.xml><?xml version="1.0" encoding="utf-8"?>
-<b:Sources xmlns:b="http://schemas.openxmlformats.org/officeDocument/2006/bibliography" xmlns="http://schemas.openxmlformats.org/officeDocument/2006/bibliography" SelectedStyle="\APASixthEditionOfficeOnline.xsl" StyleName="APA" Version="6"/>
-</file>
-
-<file path=customXml/item2.xml><?xml version="1.0" encoding="utf-8"?>
 <?mso-contentType ?>
 <FormTemplates xmlns="http://schemas.microsoft.com/sharepoint/v3/contenttype/forms">
   <Display>DocumentLibraryForm</Display>
@@ -5920,18 +5953,22 @@
 </FormTemplates>
 </file>
 
+<file path=customXml/item2.xml><?xml version="1.0" encoding="utf-8"?>
+<b:Sources xmlns:b="http://schemas.openxmlformats.org/officeDocument/2006/bibliography" xmlns="http://schemas.openxmlformats.org/officeDocument/2006/bibliography" SelectedStyle="\APASixthEditionOfficeOnline.xsl" StyleName="APA" Version="6"/>
+</file>
+
 <file path=customXml/itemProps1.xml><?xml version="1.0" encoding="utf-8"?>
+<ds:datastoreItem xmlns:ds="http://schemas.openxmlformats.org/officeDocument/2006/customXml" ds:itemID="{83883E9D-C0C7-4270-9DC1-43FDEAEA51C6}">
+  <ds:schemaRefs>
+    <ds:schemaRef ds:uri="http://schemas.microsoft.com/sharepoint/v3/contenttype/forms"/>
+  </ds:schemaRefs>
+</ds:datastoreItem>
+</file>
+
+<file path=customXml/itemProps2.xml><?xml version="1.0" encoding="utf-8"?>
 <ds:datastoreItem xmlns:ds="http://schemas.openxmlformats.org/officeDocument/2006/customXml" ds:itemID="{AF174D13-0F80-41A2-A3FF-F068CCE20F54}">
   <ds:schemaRefs>
     <ds:schemaRef ds:uri="http://schemas.openxmlformats.org/officeDocument/2006/bibliography"/>
   </ds:schemaRefs>
 </ds:datastoreItem>
-</file>
-
-<file path=customXml/itemProps2.xml><?xml version="1.0" encoding="utf-8"?>
-<ds:datastoreItem xmlns:ds="http://schemas.openxmlformats.org/officeDocument/2006/customXml" ds:itemID="{83883E9D-C0C7-4270-9DC1-43FDEAEA51C6}">
-  <ds:schemaRefs>
-    <ds:schemaRef ds:uri="http://schemas.microsoft.com/sharepoint/v3/contenttype/forms"/>
-  </ds:schemaRefs>
-</ds:datastoreItem>
 </file>
</xml_diff>